<commit_message>
FIXED: encoding error json loader
</commit_message>
<xml_diff>
--- a/raw_qa_files/Sourcegraph_Interview_Process_FAQ.docx
+++ b/raw_qa_files/Sourcegraph_Interview_Process_FAQ.docx
@@ -56,7 +56,7 @@
     </w:p>
     <w:p>
       <w:pPr>
-        <w:spacing w:before="0" w:after="0" w:line="240"/>
+        <w:spacing w:before="0" w:after="240" w:line="240"/>
         <w:ind w:right="0" w:left="0" w:firstLine="0"/>
         <w:jc w:val="left"/>
         <w:rPr>
@@ -82,7 +82,7 @@
     </w:p>
     <w:p>
       <w:pPr>
-        <w:spacing w:before="0" w:after="0" w:line="240"/>
+        <w:spacing w:before="0" w:after="240" w:line="240"/>
         <w:ind w:right="0" w:left="0" w:firstLine="0"/>
         <w:jc w:val="left"/>
         <w:rPr>

</xml_diff>